<commit_message>
Add test case; Refactor Test Plan;
</commit_message>
<xml_diff>
--- a/Test Plan/Test Plan.docx
+++ b/Test Plan/Test Plan.docx
@@ -391,6 +391,7 @@
           <w:rFonts w:ascii="Times New Roman" w:hAnsi="Times New Roman" w:cs="Times New Roman"/>
           <w:sz w:val="24"/>
           <w:szCs w:val="24"/>
+          <w:lang w:val="en-US"/>
         </w:rPr>
       </w:pPr>
     </w:p>
@@ -402,6 +403,7 @@
           <w:rFonts w:ascii="Times New Roman" w:hAnsi="Times New Roman" w:cs="Times New Roman"/>
           <w:sz w:val="24"/>
           <w:szCs w:val="24"/>
+          <w:lang w:val="en-US"/>
         </w:rPr>
       </w:pPr>
     </w:p>
@@ -413,6 +415,7 @@
           <w:rFonts w:ascii="Times New Roman" w:hAnsi="Times New Roman" w:cs="Times New Roman"/>
           <w:sz w:val="24"/>
           <w:szCs w:val="24"/>
+          <w:lang w:val="en-US"/>
         </w:rPr>
       </w:pPr>
     </w:p>
@@ -424,6 +427,7 @@
           <w:rFonts w:ascii="Times New Roman" w:hAnsi="Times New Roman" w:cs="Times New Roman"/>
           <w:sz w:val="24"/>
           <w:szCs w:val="24"/>
+          <w:lang w:val="en-US"/>
         </w:rPr>
       </w:pPr>
     </w:p>
@@ -435,6 +439,7 @@
           <w:rFonts w:ascii="Times New Roman" w:hAnsi="Times New Roman" w:cs="Times New Roman"/>
           <w:sz w:val="24"/>
           <w:szCs w:val="24"/>
+          <w:lang w:val="en-US"/>
         </w:rPr>
       </w:pPr>
     </w:p>
@@ -446,6 +451,7 @@
           <w:rFonts w:ascii="Times New Roman" w:hAnsi="Times New Roman" w:cs="Times New Roman"/>
           <w:sz w:val="24"/>
           <w:szCs w:val="24"/>
+          <w:lang w:val="en-US"/>
         </w:rPr>
       </w:pPr>
     </w:p>
@@ -457,6 +463,7 @@
           <w:rFonts w:ascii="Times New Roman" w:hAnsi="Times New Roman" w:cs="Times New Roman"/>
           <w:sz w:val="24"/>
           <w:szCs w:val="24"/>
+          <w:lang w:val="en-US"/>
         </w:rPr>
       </w:pPr>
     </w:p>
@@ -468,6 +475,7 @@
           <w:rFonts w:ascii="Times New Roman" w:hAnsi="Times New Roman" w:cs="Times New Roman"/>
           <w:sz w:val="24"/>
           <w:szCs w:val="24"/>
+          <w:lang w:val="en-US"/>
         </w:rPr>
       </w:pPr>
     </w:p>
@@ -479,6 +487,7 @@
           <w:rFonts w:ascii="Times New Roman" w:hAnsi="Times New Roman" w:cs="Times New Roman"/>
           <w:sz w:val="24"/>
           <w:szCs w:val="24"/>
+          <w:lang w:val="en-US"/>
         </w:rPr>
       </w:pPr>
     </w:p>
@@ -490,6 +499,7 @@
           <w:rFonts w:ascii="Times New Roman" w:hAnsi="Times New Roman" w:cs="Times New Roman"/>
           <w:sz w:val="24"/>
           <w:szCs w:val="24"/>
+          <w:lang w:val="en-US"/>
         </w:rPr>
       </w:pPr>
     </w:p>
@@ -525,6 +535,7 @@
           <w:rFonts w:ascii="Times New Roman" w:hAnsi="Times New Roman" w:cs="Times New Roman"/>
           <w:sz w:val="24"/>
           <w:szCs w:val="24"/>
+          <w:lang w:val="en-US"/>
         </w:rPr>
       </w:pPr>
     </w:p>
@@ -536,6 +547,7 @@
           <w:rFonts w:ascii="Times New Roman" w:hAnsi="Times New Roman" w:cs="Times New Roman"/>
           <w:sz w:val="24"/>
           <w:szCs w:val="24"/>
+          <w:lang w:val="en-US"/>
         </w:rPr>
       </w:pPr>
     </w:p>
@@ -571,6 +583,7 @@
           <w:rFonts w:ascii="Times New Roman" w:hAnsi="Times New Roman" w:cs="Times New Roman"/>
           <w:sz w:val="24"/>
           <w:szCs w:val="24"/>
+          <w:lang w:val="en-US"/>
         </w:rPr>
       </w:pPr>
     </w:p>
@@ -582,6 +595,7 @@
           <w:rFonts w:ascii="Times New Roman" w:hAnsi="Times New Roman" w:cs="Times New Roman"/>
           <w:sz w:val="24"/>
           <w:szCs w:val="24"/>
+          <w:lang w:val="en-US"/>
         </w:rPr>
       </w:pPr>
     </w:p>
@@ -800,34 +814,14 @@
         </w:rPr>
         <w:tab/>
       </w:r>
-      <w:proofErr w:type="gramStart"/>
-      <w:r>
-        <w:rPr>
-          <w:rFonts w:ascii="Times New Roman" w:hAnsi="Times New Roman" w:cs="Times New Roman"/>
-          <w:sz w:val="24"/>
-          <w:szCs w:val="24"/>
-          <w:lang w:val="en-US"/>
-        </w:rPr>
-        <w:t>e-mail</w:t>
-      </w:r>
-      <w:proofErr w:type="gramEnd"/>
-      <w:r>
-        <w:rPr>
-          <w:rFonts w:ascii="Times New Roman" w:hAnsi="Times New Roman" w:cs="Times New Roman"/>
-          <w:sz w:val="24"/>
-          <w:szCs w:val="24"/>
-          <w:lang w:val="en-US"/>
-        </w:rPr>
-        <w:t>:</w:t>
-      </w:r>
-      <w:r>
-        <w:rPr>
-          <w:rFonts w:ascii="Times New Roman" w:hAnsi="Times New Roman" w:cs="Times New Roman"/>
-          <w:sz w:val="24"/>
-          <w:szCs w:val="24"/>
-          <w:lang w:val="en-US"/>
-        </w:rPr>
-        <w:t xml:space="preserve"> </w:t>
+      <w:r>
+        <w:rPr>
+          <w:rFonts w:ascii="Times New Roman" w:hAnsi="Times New Roman" w:cs="Times New Roman"/>
+          <w:sz w:val="24"/>
+          <w:szCs w:val="24"/>
+          <w:lang w:val="en-US"/>
+        </w:rPr>
+        <w:t xml:space="preserve">e-mail: </w:t>
       </w:r>
       <w:hyperlink r:id="rId6" w:history="1">
         <w:r>
@@ -862,26 +856,7 @@
           <w:lang w:val="en-US"/>
         </w:rPr>
         <w:tab/>
-      </w:r>
-      <w:proofErr w:type="gramStart"/>
-      <w:r>
-        <w:rPr>
-          <w:rFonts w:ascii="Times New Roman" w:hAnsi="Times New Roman" w:cs="Times New Roman"/>
-          <w:sz w:val="24"/>
-          <w:szCs w:val="24"/>
-          <w:lang w:val="en-US"/>
-        </w:rPr>
-        <w:t>phone</w:t>
-      </w:r>
-      <w:proofErr w:type="gramEnd"/>
-      <w:r>
-        <w:rPr>
-          <w:rFonts w:ascii="Times New Roman" w:hAnsi="Times New Roman" w:cs="Times New Roman"/>
-          <w:sz w:val="24"/>
-          <w:szCs w:val="24"/>
-          <w:lang w:val="en-US"/>
-        </w:rPr>
-        <w:t xml:space="preserve">: </w:t>
+        <w:t xml:space="preserve">phone: </w:t>
       </w:r>
       <w:r>
         <w:rPr>
@@ -1210,25 +1185,7 @@
           <w:szCs w:val="24"/>
         </w:rPr>
         <w:tab/>
-        <w:t xml:space="preserve">- иметь графический </w:t>
-      </w:r>
-      <w:proofErr w:type="gramStart"/>
-      <w:r>
-        <w:rPr>
-          <w:rFonts w:ascii="Times New Roman" w:hAnsi="Times New Roman" w:cs="Times New Roman"/>
-          <w:sz w:val="24"/>
-          <w:szCs w:val="24"/>
-        </w:rPr>
-        <w:t>пользовательским</w:t>
-      </w:r>
-      <w:proofErr w:type="gramEnd"/>
-      <w:r>
-        <w:rPr>
-          <w:rFonts w:ascii="Times New Roman" w:hAnsi="Times New Roman" w:cs="Times New Roman"/>
-          <w:sz w:val="24"/>
-          <w:szCs w:val="24"/>
-        </w:rPr>
-        <w:t xml:space="preserve"> интерфейс;</w:t>
+        <w:t>- иметь графический пользовательским интерфейс;</w:t>
       </w:r>
     </w:p>
     <w:p>
@@ -1420,19 +1377,8 @@
           <w:szCs w:val="24"/>
           <w:lang w:val="en-US"/>
         </w:rPr>
-        <w:t xml:space="preserve">Version: </w:t>
-      </w:r>
-      <w:proofErr w:type="gramStart"/>
-      <w:r>
-        <w:rPr>
-          <w:rFonts w:ascii="Times New Roman" w:hAnsi="Times New Roman" w:cs="Times New Roman"/>
-          <w:sz w:val="24"/>
-          <w:szCs w:val="24"/>
-          <w:lang w:val="en-US"/>
-        </w:rPr>
-        <w:t>n/a</w:t>
-      </w:r>
-      <w:proofErr w:type="gramEnd"/>
+        <w:t>Version: n/a</w:t>
+      </w:r>
     </w:p>
     <w:p>
       <w:pPr>
@@ -1717,25 +1663,7 @@
           <w:szCs w:val="24"/>
           <w:lang w:val="en-US"/>
         </w:rPr>
-        <w:t xml:space="preserve">A / B </w:t>
-      </w:r>
-      <w:r>
-        <w:rPr>
-          <w:rFonts w:ascii="Times New Roman" w:hAnsi="Times New Roman" w:cs="Times New Roman"/>
-          <w:sz w:val="24"/>
-          <w:szCs w:val="24"/>
-          <w:lang w:val="en-US"/>
-        </w:rPr>
-        <w:t>&lt; ≠ &gt;</w:t>
-      </w:r>
-      <w:r>
-        <w:rPr>
-          <w:rFonts w:ascii="Times New Roman" w:hAnsi="Times New Roman" w:cs="Times New Roman"/>
-          <w:sz w:val="24"/>
-          <w:szCs w:val="24"/>
-          <w:lang w:val="en-US"/>
-        </w:rPr>
-        <w:t xml:space="preserve"> B / A</w:t>
+        <w:t>A / B &lt; ≠ &gt; B / A</w:t>
       </w:r>
       <w:r>
         <w:rPr>
@@ -1791,7 +1719,16 @@
           <w:sz w:val="24"/>
           <w:szCs w:val="24"/>
         </w:rPr>
-        <w:t>Деление на ноль;</w:t>
+        <w:t>Операции с «Большими числами»</w:t>
+      </w:r>
+      <w:r>
+        <w:rPr>
+          <w:rFonts w:ascii="Times New Roman" w:hAnsi="Times New Roman" w:cs="Times New Roman"/>
+          <w:sz w:val="24"/>
+          <w:szCs w:val="24"/>
+          <w:lang w:val="en-US"/>
+        </w:rPr>
+        <w:t>;</w:t>
       </w:r>
     </w:p>
     <w:p>
@@ -1815,7 +1752,7 @@
           <w:sz w:val="24"/>
           <w:szCs w:val="24"/>
         </w:rPr>
-        <w:t>Ввод некорректных данных;</w:t>
+        <w:t>Деление на ноль;</w:t>
       </w:r>
     </w:p>
     <w:p>
@@ -1839,7 +1776,7 @@
           <w:sz w:val="24"/>
           <w:szCs w:val="24"/>
         </w:rPr>
-        <w:t>Кроссплатформенность;</w:t>
+        <w:t>Ввод некорректных данных;</w:t>
       </w:r>
     </w:p>
     <w:p>
@@ -1854,15 +1791,16 @@
           <w:rFonts w:ascii="Times New Roman" w:hAnsi="Times New Roman" w:cs="Times New Roman"/>
           <w:sz w:val="24"/>
           <w:szCs w:val="24"/>
-        </w:rPr>
-      </w:pPr>
-      <w:r>
-        <w:rPr>
-          <w:rFonts w:ascii="Times New Roman" w:hAnsi="Times New Roman" w:cs="Times New Roman"/>
-          <w:sz w:val="24"/>
-          <w:szCs w:val="24"/>
-        </w:rPr>
-        <w:t>Работа в условиях ограниченности ресурсов;</w:t>
+          <w:lang w:val="en-US"/>
+        </w:rPr>
+      </w:pPr>
+      <w:r>
+        <w:rPr>
+          <w:rFonts w:ascii="Times New Roman" w:hAnsi="Times New Roman" w:cs="Times New Roman"/>
+          <w:sz w:val="24"/>
+          <w:szCs w:val="24"/>
+        </w:rPr>
+        <w:t>Кроссплатформенность;</w:t>
       </w:r>
     </w:p>
     <w:p>
@@ -1885,7 +1823,7 @@
           <w:sz w:val="24"/>
           <w:szCs w:val="24"/>
         </w:rPr>
-        <w:t>Запуск нескольких копий программы;</w:t>
+        <w:t>Работа в условиях ограниченности ресурсов;</w:t>
       </w:r>
     </w:p>
     <w:p>
@@ -1908,15 +1846,7 @@
           <w:sz w:val="24"/>
           <w:szCs w:val="24"/>
         </w:rPr>
-        <w:t>Приор</w:t>
-      </w:r>
-      <w:r>
-        <w:rPr>
-          <w:rFonts w:ascii="Times New Roman" w:hAnsi="Times New Roman" w:cs="Times New Roman"/>
-          <w:sz w:val="24"/>
-          <w:szCs w:val="24"/>
-        </w:rPr>
-        <w:t>итетность действий в выражениях;</w:t>
+        <w:t>Запуск нескольких копий программы;</w:t>
       </w:r>
     </w:p>
     <w:p>
@@ -1939,7 +1869,15 @@
           <w:sz w:val="24"/>
           <w:szCs w:val="24"/>
         </w:rPr>
-        <w:t>Стабильность программы при возникновении ошибок;</w:t>
+        <w:t>Приор</w:t>
+      </w:r>
+      <w:r>
+        <w:rPr>
+          <w:rFonts w:ascii="Times New Roman" w:hAnsi="Times New Roman" w:cs="Times New Roman"/>
+          <w:sz w:val="24"/>
+          <w:szCs w:val="24"/>
+        </w:rPr>
+        <w:t>итетность действий в выражениях;</w:t>
       </w:r>
     </w:p>
     <w:p>
@@ -1954,6 +1892,29 @@
           <w:rFonts w:ascii="Times New Roman" w:hAnsi="Times New Roman" w:cs="Times New Roman"/>
           <w:sz w:val="24"/>
           <w:szCs w:val="24"/>
+        </w:rPr>
+      </w:pPr>
+      <w:r>
+        <w:rPr>
+          <w:rFonts w:ascii="Times New Roman" w:hAnsi="Times New Roman" w:cs="Times New Roman"/>
+          <w:sz w:val="24"/>
+          <w:szCs w:val="24"/>
+        </w:rPr>
+        <w:t>Стабильность программы при возникновении ошибок;</w:t>
+      </w:r>
+    </w:p>
+    <w:p>
+      <w:pPr>
+        <w:pStyle w:val="a3"/>
+        <w:numPr>
+          <w:ilvl w:val="0"/>
+          <w:numId w:val="4"/>
+        </w:numPr>
+        <w:spacing w:after="0"/>
+        <w:rPr>
+          <w:rFonts w:ascii="Times New Roman" w:hAnsi="Times New Roman" w:cs="Times New Roman"/>
+          <w:sz w:val="24"/>
+          <w:szCs w:val="24"/>
           <w:lang w:val="en-US"/>
         </w:rPr>
       </w:pPr>
@@ -2017,23 +1978,7 @@
           <w:sz w:val="24"/>
           <w:szCs w:val="24"/>
         </w:rPr>
-        <w:t xml:space="preserve">Удобство расположения элементов </w:t>
-      </w:r>
-      <w:r>
-        <w:rPr>
-          <w:rFonts w:ascii="Times New Roman" w:hAnsi="Times New Roman" w:cs="Times New Roman"/>
-          <w:sz w:val="24"/>
-          <w:szCs w:val="24"/>
-        </w:rPr>
-        <w:t>пользовательского интерфейса на экране</w:t>
-      </w:r>
-      <w:r>
-        <w:rPr>
-          <w:rFonts w:ascii="Times New Roman" w:hAnsi="Times New Roman" w:cs="Times New Roman"/>
-          <w:sz w:val="24"/>
-          <w:szCs w:val="24"/>
-        </w:rPr>
-        <w:t>,</w:t>
+        <w:t>Удобство расположения элементов пользовательского интерфейса на экране,</w:t>
       </w:r>
     </w:p>
     <w:p>
@@ -2056,17 +2001,49 @@
           <w:sz w:val="24"/>
           <w:szCs w:val="24"/>
         </w:rPr>
-        <w:t>Работоспособность элементов пользовательского интерфейса приложения.</w:t>
-      </w:r>
-    </w:p>
-    <w:p>
-      <w:pPr>
-        <w:rPr>
-          <w:rFonts w:ascii="Times New Roman" w:hAnsi="Times New Roman" w:cs="Times New Roman"/>
-          <w:b/>
-          <w:sz w:val="24"/>
-          <w:szCs w:val="24"/>
-          <w:lang w:val="en-US"/>
+        <w:t>Работоспособность элементов пользова</w:t>
+      </w:r>
+      <w:r>
+        <w:rPr>
+          <w:rFonts w:ascii="Times New Roman" w:hAnsi="Times New Roman" w:cs="Times New Roman"/>
+          <w:sz w:val="24"/>
+          <w:szCs w:val="24"/>
+        </w:rPr>
+        <w:t>тельского интерфейса приложения,</w:t>
+      </w:r>
+      <w:bookmarkStart w:id="0" w:name="_GoBack"/>
+      <w:bookmarkEnd w:id="0"/>
+    </w:p>
+    <w:p>
+      <w:pPr>
+        <w:pStyle w:val="a3"/>
+        <w:numPr>
+          <w:ilvl w:val="1"/>
+          <w:numId w:val="4"/>
+        </w:numPr>
+        <w:spacing w:after="0"/>
+        <w:rPr>
+          <w:rFonts w:ascii="Times New Roman" w:hAnsi="Times New Roman" w:cs="Times New Roman"/>
+          <w:sz w:val="24"/>
+          <w:szCs w:val="24"/>
+        </w:rPr>
+      </w:pPr>
+      <w:r>
+        <w:rPr>
+          <w:rFonts w:ascii="Times New Roman" w:hAnsi="Times New Roman" w:cs="Times New Roman"/>
+          <w:sz w:val="24"/>
+          <w:szCs w:val="24"/>
+        </w:rPr>
+        <w:t>Правильность отображения «БОЛЬШИХ» чисел в поле отображения чисел.</w:t>
+      </w:r>
+    </w:p>
+    <w:p>
+      <w:pPr>
+        <w:rPr>
+          <w:rFonts w:ascii="Times New Roman" w:hAnsi="Times New Roman" w:cs="Times New Roman"/>
+          <w:b/>
+          <w:sz w:val="24"/>
+          <w:szCs w:val="24"/>
         </w:rPr>
       </w:pPr>
       <w:r>
@@ -2191,37 +2168,15 @@
         </w:rPr>
         <w:t>S</w:t>
       </w:r>
-      <w:proofErr w:type="spellStart"/>
-      <w:r>
-        <w:rPr>
-          <w:rFonts w:ascii="Times New Roman" w:hAnsi="Times New Roman" w:cs="Times New Roman"/>
-          <w:b/>
-          <w:sz w:val="24"/>
-          <w:szCs w:val="24"/>
-        </w:rPr>
-        <w:t>oftware</w:t>
-      </w:r>
-      <w:proofErr w:type="spellEnd"/>
-      <w:r>
-        <w:rPr>
-          <w:rFonts w:ascii="Times New Roman" w:hAnsi="Times New Roman" w:cs="Times New Roman"/>
-          <w:b/>
-          <w:sz w:val="24"/>
-          <w:szCs w:val="24"/>
-        </w:rPr>
-        <w:t xml:space="preserve"> </w:t>
-      </w:r>
-      <w:proofErr w:type="spellStart"/>
-      <w:r>
-        <w:rPr>
-          <w:rFonts w:ascii="Times New Roman" w:hAnsi="Times New Roman" w:cs="Times New Roman"/>
-          <w:b/>
-          <w:sz w:val="24"/>
-          <w:szCs w:val="24"/>
-        </w:rPr>
-        <w:t>risks</w:t>
-      </w:r>
-      <w:proofErr w:type="spellEnd"/>
+      <w:r>
+        <w:rPr>
+          <w:rFonts w:ascii="Times New Roman" w:hAnsi="Times New Roman" w:cs="Times New Roman"/>
+          <w:b/>
+          <w:sz w:val="24"/>
+          <w:szCs w:val="24"/>
+        </w:rPr>
+        <w:t>oftware risks</w:t>
+      </w:r>
       <w:r>
         <w:rPr>
           <w:rFonts w:ascii="Times New Roman" w:hAnsi="Times New Roman" w:cs="Times New Roman"/>
@@ -2322,7 +2277,6 @@
           <w:rFonts w:ascii="Times New Roman" w:hAnsi="Times New Roman" w:cs="Times New Roman"/>
           <w:sz w:val="24"/>
           <w:szCs w:val="24"/>
-          <w:lang w:val="en-US"/>
         </w:rPr>
       </w:pPr>
       <w:r>
@@ -2555,7 +2509,6 @@
           <w:rFonts w:ascii="Times New Roman" w:hAnsi="Times New Roman" w:cs="Times New Roman"/>
           <w:sz w:val="24"/>
           <w:szCs w:val="24"/>
-          <w:lang w:val="en-US"/>
         </w:rPr>
       </w:pPr>
       <w:r>
@@ -2619,7 +2572,6 @@
         </w:rPr>
         <w:t xml:space="preserve">Для автоматизации тестирования допускается использование Программы </w:t>
       </w:r>
-      <w:proofErr w:type="spellStart"/>
       <w:r>
         <w:rPr>
           <w:rFonts w:ascii="Times New Roman" w:hAnsi="Times New Roman" w:cs="Times New Roman"/>
@@ -2629,7 +2581,6 @@
         </w:rPr>
         <w:t>IntelliJ</w:t>
       </w:r>
-      <w:proofErr w:type="spellEnd"/>
       <w:r>
         <w:rPr>
           <w:rFonts w:ascii="Times New Roman" w:hAnsi="Times New Roman" w:cs="Times New Roman"/>
@@ -2748,7 +2699,6 @@
         </w:rPr>
         <w:t xml:space="preserve"> </w:t>
       </w:r>
-      <w:proofErr w:type="spellStart"/>
       <w:r>
         <w:rPr>
           <w:rFonts w:ascii="Times New Roman" w:hAnsi="Times New Roman" w:cs="Times New Roman"/>
@@ -2758,7 +2708,6 @@
         </w:rPr>
         <w:t>JavaFX</w:t>
       </w:r>
-      <w:proofErr w:type="spellEnd"/>
       <w:r>
         <w:rPr>
           <w:rFonts w:ascii="Times New Roman" w:hAnsi="Times New Roman" w:cs="Times New Roman"/>
@@ -2912,15 +2861,7 @@
           <w:sz w:val="24"/>
           <w:szCs w:val="24"/>
         </w:rPr>
-        <w:t>Не в</w:t>
-      </w:r>
-      <w:r>
-        <w:rPr>
-          <w:rFonts w:ascii="Times New Roman" w:hAnsi="Times New Roman" w:cs="Times New Roman"/>
-          <w:sz w:val="24"/>
-          <w:szCs w:val="24"/>
-        </w:rPr>
-        <w:t>ыполняются базовые операции над вещественными числами;</w:t>
+        <w:t>Не выполняются базовые операции над вещественными числами;</w:t>
       </w:r>
     </w:p>
     <w:p>
@@ -2940,15 +2881,7 @@
           <w:szCs w:val="24"/>
         </w:rPr>
         <w:tab/>
-        <w:t xml:space="preserve">Ошибки интерфейса </w:t>
-      </w:r>
-      <w:r>
-        <w:rPr>
-          <w:rFonts w:ascii="Times New Roman" w:hAnsi="Times New Roman" w:cs="Times New Roman"/>
-          <w:sz w:val="24"/>
-          <w:szCs w:val="24"/>
-        </w:rPr>
-        <w:t>влияющие на операции над вещественными числами и результат этих операций.</w:t>
+        <w:t>Ошибки интерфейса влияющие на операции над вещественными числами и результат этих операций.</w:t>
       </w:r>
     </w:p>
     <w:p>
@@ -3048,25 +2981,7 @@
           <w:sz w:val="24"/>
           <w:szCs w:val="24"/>
         </w:rPr>
-        <w:t xml:space="preserve">Критерии для </w:t>
-      </w:r>
-      <w:r>
-        <w:rPr>
-          <w:rFonts w:ascii="Times New Roman" w:hAnsi="Times New Roman" w:cs="Times New Roman"/>
-          <w:b/>
-          <w:sz w:val="24"/>
-          <w:szCs w:val="24"/>
-        </w:rPr>
-        <w:t>возобновления</w:t>
-      </w:r>
-      <w:r>
-        <w:rPr>
-          <w:rFonts w:ascii="Times New Roman" w:hAnsi="Times New Roman" w:cs="Times New Roman"/>
-          <w:b/>
-          <w:sz w:val="24"/>
-          <w:szCs w:val="24"/>
-        </w:rPr>
-        <w:t xml:space="preserve"> тестирования:</w:t>
+        <w:t>Критерии для возобновления тестирования:</w:t>
       </w:r>
     </w:p>
     <w:p>
@@ -3731,8 +3646,6 @@
         </w:rPr>
         <w:t>-</w:t>
       </w:r>
-      <w:bookmarkStart w:id="0" w:name="_GoBack"/>
-      <w:bookmarkEnd w:id="0"/>
     </w:p>
     <w:sectPr>
       <w:pgSz w:w="11906" w:h="16838"/>

</xml_diff>

<commit_message>
Add test case in test suit; Refactor Test Plan;
</commit_message>
<xml_diff>
--- a/Test Plan/Test Plan.docx
+++ b/Test Plan/Test Plan.docx
@@ -814,14 +814,25 @@
         </w:rPr>
         <w:tab/>
       </w:r>
-      <w:r>
-        <w:rPr>
-          <w:rFonts w:ascii="Times New Roman" w:hAnsi="Times New Roman" w:cs="Times New Roman"/>
-          <w:sz w:val="24"/>
-          <w:szCs w:val="24"/>
-          <w:lang w:val="en-US"/>
-        </w:rPr>
-        <w:t xml:space="preserve">e-mail: </w:t>
+      <w:proofErr w:type="gramStart"/>
+      <w:r>
+        <w:rPr>
+          <w:rFonts w:ascii="Times New Roman" w:hAnsi="Times New Roman" w:cs="Times New Roman"/>
+          <w:sz w:val="24"/>
+          <w:szCs w:val="24"/>
+          <w:lang w:val="en-US"/>
+        </w:rPr>
+        <w:t>e-mail</w:t>
+      </w:r>
+      <w:proofErr w:type="gramEnd"/>
+      <w:r>
+        <w:rPr>
+          <w:rFonts w:ascii="Times New Roman" w:hAnsi="Times New Roman" w:cs="Times New Roman"/>
+          <w:sz w:val="24"/>
+          <w:szCs w:val="24"/>
+          <w:lang w:val="en-US"/>
+        </w:rPr>
+        <w:t xml:space="preserve">: </w:t>
       </w:r>
       <w:hyperlink r:id="rId6" w:history="1">
         <w:r>
@@ -856,7 +867,26 @@
           <w:lang w:val="en-US"/>
         </w:rPr>
         <w:tab/>
-        <w:t xml:space="preserve">phone: </w:t>
+      </w:r>
+      <w:proofErr w:type="gramStart"/>
+      <w:r>
+        <w:rPr>
+          <w:rFonts w:ascii="Times New Roman" w:hAnsi="Times New Roman" w:cs="Times New Roman"/>
+          <w:sz w:val="24"/>
+          <w:szCs w:val="24"/>
+          <w:lang w:val="en-US"/>
+        </w:rPr>
+        <w:t>phone</w:t>
+      </w:r>
+      <w:proofErr w:type="gramEnd"/>
+      <w:r>
+        <w:rPr>
+          <w:rFonts w:ascii="Times New Roman" w:hAnsi="Times New Roman" w:cs="Times New Roman"/>
+          <w:sz w:val="24"/>
+          <w:szCs w:val="24"/>
+          <w:lang w:val="en-US"/>
+        </w:rPr>
+        <w:t xml:space="preserve">: </w:t>
       </w:r>
       <w:r>
         <w:rPr>
@@ -1185,7 +1215,25 @@
           <w:szCs w:val="24"/>
         </w:rPr>
         <w:tab/>
-        <w:t>- иметь графический пользовательским интерфейс;</w:t>
+        <w:t xml:space="preserve">- иметь графический </w:t>
+      </w:r>
+      <w:proofErr w:type="gramStart"/>
+      <w:r>
+        <w:rPr>
+          <w:rFonts w:ascii="Times New Roman" w:hAnsi="Times New Roman" w:cs="Times New Roman"/>
+          <w:sz w:val="24"/>
+          <w:szCs w:val="24"/>
+        </w:rPr>
+        <w:t>пользовательским</w:t>
+      </w:r>
+      <w:proofErr w:type="gramEnd"/>
+      <w:r>
+        <w:rPr>
+          <w:rFonts w:ascii="Times New Roman" w:hAnsi="Times New Roman" w:cs="Times New Roman"/>
+          <w:sz w:val="24"/>
+          <w:szCs w:val="24"/>
+        </w:rPr>
+        <w:t xml:space="preserve"> интерфейс;</w:t>
       </w:r>
     </w:p>
     <w:p>
@@ -1377,8 +1425,19 @@
           <w:szCs w:val="24"/>
           <w:lang w:val="en-US"/>
         </w:rPr>
-        <w:t>Version: n/a</w:t>
-      </w:r>
+        <w:t xml:space="preserve">Version: </w:t>
+      </w:r>
+      <w:proofErr w:type="gramStart"/>
+      <w:r>
+        <w:rPr>
+          <w:rFonts w:ascii="Times New Roman" w:hAnsi="Times New Roman" w:cs="Times New Roman"/>
+          <w:sz w:val="24"/>
+          <w:szCs w:val="24"/>
+          <w:lang w:val="en-US"/>
+        </w:rPr>
+        <w:t>n/a</w:t>
+      </w:r>
+      <w:proofErr w:type="gramEnd"/>
     </w:p>
     <w:p>
       <w:pPr>
@@ -1710,7 +1769,6 @@
           <w:rFonts w:ascii="Times New Roman" w:hAnsi="Times New Roman" w:cs="Times New Roman"/>
           <w:sz w:val="24"/>
           <w:szCs w:val="24"/>
-          <w:lang w:val="en-US"/>
         </w:rPr>
       </w:pPr>
       <w:r>
@@ -1726,7 +1784,22 @@
           <w:rFonts w:ascii="Times New Roman" w:hAnsi="Times New Roman" w:cs="Times New Roman"/>
           <w:sz w:val="24"/>
           <w:szCs w:val="24"/>
-          <w:lang w:val="en-US"/>
+        </w:rPr>
+        <w:t xml:space="preserve"> (</w:t>
+      </w:r>
+      <w:r>
+        <w:rPr>
+          <w:rFonts w:ascii="Times New Roman" w:hAnsi="Times New Roman" w:cs="Times New Roman"/>
+          <w:sz w:val="24"/>
+          <w:szCs w:val="24"/>
+        </w:rPr>
+        <w:t>если поддерживается)</w:t>
+      </w:r>
+      <w:r>
+        <w:rPr>
+          <w:rFonts w:ascii="Times New Roman" w:hAnsi="Times New Roman" w:cs="Times New Roman"/>
+          <w:sz w:val="24"/>
+          <w:szCs w:val="24"/>
         </w:rPr>
         <w:t>;</w:t>
       </w:r>
@@ -1877,7 +1950,23 @@
           <w:sz w:val="24"/>
           <w:szCs w:val="24"/>
         </w:rPr>
-        <w:t>итетность действий в выражениях;</w:t>
+        <w:t>итетность действий в выражениях</w:t>
+      </w:r>
+      <w:r>
+        <w:rPr>
+          <w:rFonts w:ascii="Times New Roman" w:hAnsi="Times New Roman" w:cs="Times New Roman"/>
+          <w:sz w:val="24"/>
+          <w:szCs w:val="24"/>
+        </w:rPr>
+        <w:t xml:space="preserve"> (если поддерживаются арифметические выражения)</w:t>
+      </w:r>
+      <w:r>
+        <w:rPr>
+          <w:rFonts w:ascii="Times New Roman" w:hAnsi="Times New Roman" w:cs="Times New Roman"/>
+          <w:sz w:val="24"/>
+          <w:szCs w:val="24"/>
+        </w:rPr>
+        <w:t>;</w:t>
       </w:r>
     </w:p>
     <w:p>
@@ -2011,8 +2100,6 @@
         </w:rPr>
         <w:t>тельского интерфейса приложения,</w:t>
       </w:r>
-      <w:bookmarkStart w:id="0" w:name="_GoBack"/>
-      <w:bookmarkEnd w:id="0"/>
     </w:p>
     <w:p>
       <w:pPr>
@@ -2039,22 +2126,17 @@
     </w:p>
     <w:p>
       <w:pPr>
-        <w:rPr>
-          <w:rFonts w:ascii="Times New Roman" w:hAnsi="Times New Roman" w:cs="Times New Roman"/>
-          <w:b/>
-          <w:sz w:val="24"/>
-          <w:szCs w:val="24"/>
-        </w:rPr>
-      </w:pPr>
-      <w:r>
-        <w:rPr>
-          <w:rFonts w:ascii="Times New Roman" w:hAnsi="Times New Roman" w:cs="Times New Roman"/>
-          <w:b/>
-          <w:sz w:val="24"/>
-          <w:szCs w:val="24"/>
-        </w:rPr>
-        <w:br w:type="page"/>
-      </w:r>
+        <w:pStyle w:val="a3"/>
+        <w:spacing w:after="0"/>
+        <w:ind w:left="1800"/>
+        <w:rPr>
+          <w:rFonts w:ascii="Times New Roman" w:hAnsi="Times New Roman" w:cs="Times New Roman"/>
+          <w:sz w:val="24"/>
+          <w:szCs w:val="24"/>
+        </w:rPr>
+      </w:pPr>
+      <w:bookmarkStart w:id="0" w:name="_GoBack"/>
+      <w:bookmarkEnd w:id="0"/>
     </w:p>
     <w:p>
       <w:pPr>
@@ -2168,15 +2250,37 @@
         </w:rPr>
         <w:t>S</w:t>
       </w:r>
-      <w:r>
-        <w:rPr>
-          <w:rFonts w:ascii="Times New Roman" w:hAnsi="Times New Roman" w:cs="Times New Roman"/>
-          <w:b/>
-          <w:sz w:val="24"/>
-          <w:szCs w:val="24"/>
-        </w:rPr>
-        <w:t>oftware risks</w:t>
-      </w:r>
+      <w:proofErr w:type="spellStart"/>
+      <w:r>
+        <w:rPr>
+          <w:rFonts w:ascii="Times New Roman" w:hAnsi="Times New Roman" w:cs="Times New Roman"/>
+          <w:b/>
+          <w:sz w:val="24"/>
+          <w:szCs w:val="24"/>
+        </w:rPr>
+        <w:t>oftware</w:t>
+      </w:r>
+      <w:proofErr w:type="spellEnd"/>
+      <w:r>
+        <w:rPr>
+          <w:rFonts w:ascii="Times New Roman" w:hAnsi="Times New Roman" w:cs="Times New Roman"/>
+          <w:b/>
+          <w:sz w:val="24"/>
+          <w:szCs w:val="24"/>
+        </w:rPr>
+        <w:t xml:space="preserve"> </w:t>
+      </w:r>
+      <w:proofErr w:type="spellStart"/>
+      <w:r>
+        <w:rPr>
+          <w:rFonts w:ascii="Times New Roman" w:hAnsi="Times New Roman" w:cs="Times New Roman"/>
+          <w:b/>
+          <w:sz w:val="24"/>
+          <w:szCs w:val="24"/>
+        </w:rPr>
+        <w:t>risks</w:t>
+      </w:r>
+      <w:proofErr w:type="spellEnd"/>
       <w:r>
         <w:rPr>
           <w:rFonts w:ascii="Times New Roman" w:hAnsi="Times New Roman" w:cs="Times New Roman"/>
@@ -2572,6 +2676,7 @@
         </w:rPr>
         <w:t xml:space="preserve">Для автоматизации тестирования допускается использование Программы </w:t>
       </w:r>
+      <w:proofErr w:type="spellStart"/>
       <w:r>
         <w:rPr>
           <w:rFonts w:ascii="Times New Roman" w:hAnsi="Times New Roman" w:cs="Times New Roman"/>
@@ -2581,6 +2686,7 @@
         </w:rPr>
         <w:t>IntelliJ</w:t>
       </w:r>
+      <w:proofErr w:type="spellEnd"/>
       <w:r>
         <w:rPr>
           <w:rFonts w:ascii="Times New Roman" w:hAnsi="Times New Roman" w:cs="Times New Roman"/>
@@ -2699,6 +2805,7 @@
         </w:rPr>
         <w:t xml:space="preserve"> </w:t>
       </w:r>
+      <w:proofErr w:type="spellStart"/>
       <w:r>
         <w:rPr>
           <w:rFonts w:ascii="Times New Roman" w:hAnsi="Times New Roman" w:cs="Times New Roman"/>
@@ -2708,6 +2815,7 @@
         </w:rPr>
         <w:t>JavaFX</w:t>
       </w:r>
+      <w:proofErr w:type="spellEnd"/>
       <w:r>
         <w:rPr>
           <w:rFonts w:ascii="Times New Roman" w:hAnsi="Times New Roman" w:cs="Times New Roman"/>

</xml_diff>